<commit_message>
Add bug with slider
</commit_message>
<xml_diff>
--- a/Project2/buglist.docx
+++ b/Project2/buglist.docx
@@ -74,7 +74,21 @@
               <w:rPr>
                 <w:b/>
               </w:rPr>
-              <w:t>Location of Bug (file, class, method, etc)</w:t>
+              <w:t xml:space="preserve">Location of Bug (file, class, method, </w:t>
+            </w:r>
+            <w:proofErr w:type="spellStart"/>
+            <w:r>
+              <w:rPr>
+                <w:b/>
+              </w:rPr>
+              <w:t>etc</w:t>
+            </w:r>
+            <w:proofErr w:type="spellEnd"/>
+            <w:r>
+              <w:rPr>
+                <w:b/>
+              </w:rPr>
+              <w:t>)</w:t>
             </w:r>
           </w:p>
         </w:tc>
@@ -150,7 +164,17 @@
           </w:tcPr>
           <w:p>
             <w:r>
-              <w:t>Driver (main.MariahEP)</w:t>
+              <w:t>Driver (</w:t>
+            </w:r>
+            <w:proofErr w:type="spellStart"/>
+            <w:proofErr w:type="gramStart"/>
+            <w:r>
+              <w:t>main.MariahEP</w:t>
+            </w:r>
+            <w:proofErr w:type="spellEnd"/>
+            <w:proofErr w:type="gramEnd"/>
+            <w:r>
+              <w:t>)</w:t>
             </w:r>
           </w:p>
         </w:tc>
@@ -170,13 +194,80 @@
           </w:tcPr>
           <w:p>
             <w:r>
-              <w:t>When the file path is determined from manual input the string is either trimed to the first part of the path or the escape “\ ” does not function properly.</w:t>
+              <w:t xml:space="preserve">When the file path is determined from manual input the string is either </w:t>
+            </w:r>
+            <w:proofErr w:type="spellStart"/>
+            <w:r>
+              <w:t>trimed</w:t>
+            </w:r>
+            <w:proofErr w:type="spellEnd"/>
+            <w:r>
+              <w:t xml:space="preserve"> to the first part of the path or the escape “\ ” does not function properly.</w:t>
+            </w:r>
+            <w:r>
+              <w:t xml:space="preserve"> </w:t>
+            </w:r>
+          </w:p>
+        </w:tc>
+      </w:tr>
+      <w:tr>
+        <w:trPr>
+          <w:trHeight w:val="356"/>
+        </w:trPr>
+        <w:tc>
+          <w:tcPr>
+            <w:tcW w:w="715" w:type="dxa"/>
+          </w:tcPr>
+          <w:p>
+            <w:r>
+              <w:t>2</w:t>
+            </w:r>
+          </w:p>
+        </w:tc>
+        <w:tc>
+          <w:tcPr>
+            <w:tcW w:w="2160" w:type="dxa"/>
+          </w:tcPr>
+          <w:p>
+            <w:r>
+              <w:t>When a valid ballot quotient is initialized from the command line with a GUI, the slider is not initialized and is set to 50%. The text value is, however, valid.</w:t>
+            </w:r>
+          </w:p>
+        </w:tc>
+        <w:tc>
+          <w:tcPr>
+            <w:tcW w:w="1890" w:type="dxa"/>
+          </w:tcPr>
+          <w:p>
+            <w:proofErr w:type="spellStart"/>
+            <w:proofErr w:type="gramStart"/>
+            <w:r>
+              <w:t>main.MariahElectionProcessor</w:t>
+            </w:r>
+            <w:proofErr w:type="spellEnd"/>
+            <w:proofErr w:type="gramEnd"/>
+          </w:p>
+        </w:tc>
+        <w:tc>
+          <w:tcPr>
+            <w:tcW w:w="2520" w:type="dxa"/>
+          </w:tcPr>
+          <w:p>
+            <w:r>
+              <w:t>Initialize a valid ballot quotient from the command line without disabling the GUI.</w:t>
+            </w:r>
+          </w:p>
+        </w:tc>
+        <w:tc>
+          <w:tcPr>
+            <w:tcW w:w="3916" w:type="dxa"/>
+          </w:tcPr>
+          <w:p>
+            <w:r>
+              <w:t>The slider must be initialized to a value.</w:t>
             </w:r>
             <w:bookmarkStart w:id="0" w:name="_GoBack"/>
             <w:bookmarkEnd w:id="0"/>
-            <w:r>
-              <w:t xml:space="preserve"> </w:t>
-            </w:r>
           </w:p>
         </w:tc>
       </w:tr>
@@ -898,7 +989,7 @@
   <a:extraClrSchemeLst/>
   <a:extLst>
     <a:ext uri="{05A4C25C-085E-4340-85A3-A5531E510DB2}">
-      <thm15:themeFamily xmlns:thm15="http://schemas.microsoft.com/office/thememl/2012/main" xmlns="" name="Office Theme" id="{62F939B6-93AF-4DB8-9C6B-D6C7DFDC589F}" vid="{4A3C46E8-61CC-4603-A589-7422A47A8E4A}"/>
+      <thm15:themeFamily xmlns="" xmlns:thm15="http://schemas.microsoft.com/office/thememl/2012/main" name="Office Theme" id="{62F939B6-93AF-4DB8-9C6B-D6C7DFDC589F}" vid="{4A3C46E8-61CC-4603-A589-7422A47A8E4A}"/>
     </a:ext>
   </a:extLst>
 </a:theme>

</xml_diff>